<commit_message>
template parameter names converted to lowercase startM renamed to abfahrtenM Programmdokumentation contains latest additions
</commit_message>
<xml_diff>
--- a/venv/doc/Programmdokumentation.docx
+++ b/venv/doc/Programmdokumentation.docx
@@ -1450,6 +1450,11 @@
       <w:proofErr w:type="spellEnd"/>
     </w:p>
     <w:p>
+      <w:pPr>
+        <w:rPr>
+          <w:rFonts w:cstheme="minorHAnsi"/>
+        </w:rPr>
+      </w:pPr>
       <w:r>
         <w:t>In der Vorl</w:t>
       </w:r>
@@ -1576,12 +1581,33 @@
         </w:rPr>
         <w:t xml:space="preserve">} (Erklärung später, produziert die Event-Beschreibung) muß in einem eigenen Paragraphen stehen.  </w:t>
       </w:r>
+      <w:r>
+        <w:rPr>
+          <w:rFonts w:cstheme="minorHAnsi"/>
+        </w:rPr>
+        <w:t>Der Zeilenabstand im Absatzformat und andere Einstellungen werden auch in die Ausgabe übernommen.</w:t>
+      </w:r>
     </w:p>
     <w:p>
       <w:pPr>
         <w:pStyle w:val="berschrift2"/>
       </w:pPr>
       <w:r>
+        <w:t>Symbolzeichen</w:t>
+      </w:r>
+    </w:p>
+    <w:p>
+      <w:r>
+        <w:t>Diese werden nur dann in die Ausgabe übernommen, wenn sie über das Keyboard eingegeben wurden, nicht aber, wenn sie über ein Symbol-Eingabe-Fenster mit dem Button „Einfügen“ erzeugt wurden.</w:t>
+      </w:r>
+      <w:bookmarkStart w:id="0" w:name="_GoBack"/>
+      <w:bookmarkEnd w:id="0"/>
+    </w:p>
+    <w:p>
+      <w:pPr>
+        <w:pStyle w:val="berschrift2"/>
+      </w:pPr>
+      <w:r>
         <w:t>Der Kommentar</w:t>
       </w:r>
     </w:p>
@@ -1790,7 +1816,11 @@
       </w:r>
       <w:proofErr w:type="spellEnd"/>
       <w:r>
-        <w:t xml:space="preserve"> benutzt, um die Selektion zu bestimmen. Der Wert der Parameter kann ein einzelnes Wort sein, oder eine durch Komma getrennte Liste. Bei der Selektion werden die einzelnen Parameter durch UND verknüpft, die Werte in den Listen durch ODER. Eine Selektion</w:t>
+        <w:t xml:space="preserve"> benutzt, um die Selektion zu bestimmen. Der Wert der Parameter kann ein einzelnes Wort sein, oder eine durch Komma getrennte Liste. Bei der Selektion werden die einzelnen Parameter durch UND </w:t>
+      </w:r>
+      <w:r>
+        <w:lastRenderedPageBreak/>
+        <w:t>verknüpft, die Werte in den Listen durch ODER. Eine Selektion</w:t>
       </w:r>
       <w:r>
         <w:br/>
@@ -1844,7 +1874,6 @@
       </w:pPr>
       <w:proofErr w:type="spellStart"/>
       <w:r>
-        <w:lastRenderedPageBreak/>
         <w:t>TitelEnthält</w:t>
       </w:r>
       <w:proofErr w:type="spellEnd"/>
@@ -2062,7 +2091,13 @@
     </w:p>
     <w:p>
       <w:r>
-        <w:t>Die Ereignisse werden durchnumeriert. Tourenradtouren ab 100, Rennradtouren ab 300, Mountainbike-Touren ab 400, Mehrtagestouren ab 600, Termine ab 700. Sie können mit der Nummer selektieren, oder sie mit ${</w:t>
+        <w:t xml:space="preserve">Die Ereignisse werden </w:t>
+      </w:r>
+      <w:r>
+        <w:t xml:space="preserve">innerhalb eines Jahres </w:t>
+      </w:r>
+      <w:r>
+        <w:t>durchnumeriert. Tourenradtouren ab 100, Rennradtouren ab 300, Mountainbike-Touren ab 400, Mehrtagestouren ab 600, Termine ab 700. Sie können mit der Nummer selektieren, oder sie mit ${</w:t>
       </w:r>
       <w:proofErr w:type="spellStart"/>
       <w:r>
@@ -2247,9 +2282,6 @@
       </w:r>
       <w:r>
         <w:br/>
-      </w:r>
-      <w:r>
-        <w:lastRenderedPageBreak/>
         <w:t>%b: Name des Monats abgekürzt: Jan, Feb, …</w:t>
       </w:r>
       <w:r>
@@ -2503,6 +2535,11 @@
       </w:r>
     </w:p>
     <w:p>
+      <w:r>
+        <w:t xml:space="preserve">Der Zeichensatz, die Zeichensatzgröße, die Farbe des Parameters usw. werden in der Regel in der Ausgabe beibehalten. </w:t>
+      </w:r>
+    </w:p>
+    <w:p>
       <w:pPr>
         <w:pStyle w:val="berschrift2"/>
       </w:pPr>
@@ -2590,7 +2627,30 @@
     </w:p>
     <w:p>
       <w:r>
-        <w:t>Ereignis-Nummer, s.o.</w:t>
+        <w:t xml:space="preserve">Die </w:t>
+      </w:r>
+      <w:proofErr w:type="spellStart"/>
+      <w:r>
+        <w:t>Konkatenation</w:t>
+      </w:r>
+      <w:proofErr w:type="spellEnd"/>
+      <w:r>
+        <w:t xml:space="preserve"> von </w:t>
+      </w:r>
+      <w:r>
+        <w:t xml:space="preserve">T, M oder R (für Tourenrad/Mountainbike/Rennrad) gefolgt von der Ereignisnummer (s.o.) gefolgt von </w:t>
+      </w:r>
+      <w:r>
+        <w:t xml:space="preserve">G, H, oder </w:t>
+      </w:r>
+      <w:r>
+        <w:t>F für Ganztags/Halbtags/Feierabend</w:t>
+      </w:r>
+      <w:r>
+        <w:t>-Tour</w:t>
+      </w:r>
+      <w:r>
+        <w:t xml:space="preserve">. </w:t>
       </w:r>
     </w:p>
     <w:p>
@@ -2640,32 +2700,81 @@
         <w:pStyle w:val="berschrift2"/>
       </w:pPr>
       <w:r>
+        <w:lastRenderedPageBreak/>
+        <w:t>${kurz}</w:t>
+      </w:r>
+    </w:p>
+    <w:p>
+      <w:r>
+        <w:t>Die (kurze) Beschreibung des Ereignisses. Dieser Parameter muß in einem eigenen Paragraphen stehen.</w:t>
+      </w:r>
+    </w:p>
+    <w:p>
+      <w:pPr>
+        <w:pStyle w:val="berschrift2"/>
+      </w:pPr>
+      <w:r>
         <w:t>${</w:t>
       </w:r>
-      <w:r>
-        <w:t>kurz</w:t>
-      </w:r>
+      <w:proofErr w:type="spellStart"/>
+      <w:r>
+        <w:t>tourleiter</w:t>
+      </w:r>
+      <w:proofErr w:type="spellEnd"/>
       <w:r>
         <w:t>}</w:t>
       </w:r>
     </w:p>
     <w:p>
       <w:r>
-        <w:t>Die (</w:t>
-      </w:r>
-      <w:r>
-        <w:t>kur</w:t>
-      </w:r>
-      <w:bookmarkStart w:id="0" w:name="_GoBack"/>
-      <w:bookmarkEnd w:id="0"/>
-      <w:r>
-        <w:t>ze</w:t>
-      </w:r>
-      <w:r>
-        <w:t xml:space="preserve">) Beschreibung des Ereignisses. Dieser Parameter muß in einem </w:t>
-      </w:r>
-      <w:r>
-        <w:t>eigenen Paragraphen stehen.</w:t>
+        <w:t xml:space="preserve">Produziert bei fehlendem </w:t>
+      </w:r>
+      <w:proofErr w:type="spellStart"/>
+      <w:r>
+        <w:t>Tourleite</w:t>
+      </w:r>
+      <w:r>
+        <w:t>r</w:t>
+      </w:r>
+      <w:proofErr w:type="spellEnd"/>
+      <w:r>
+        <w:t xml:space="preserve"> nichts, sonst die Ausgabe </w:t>
+      </w:r>
+      <w:proofErr w:type="spellStart"/>
+      <w:r>
+        <w:rPr>
+          <w:b/>
+        </w:rPr>
+        <w:t>Tourleiter</w:t>
+      </w:r>
+      <w:proofErr w:type="spellEnd"/>
+      <w:r>
+        <w:rPr>
+          <w:b/>
+        </w:rPr>
+        <w:t xml:space="preserve">: </w:t>
+      </w:r>
+      <w:r>
+        <w:t>Vorname</w:t>
+      </w:r>
+      <w:r>
+        <w:t xml:space="preserve"> Nachname (Telefonnummer), sofern die Telefonnummer bekannt ist. Bei zwei </w:t>
+      </w:r>
+      <w:proofErr w:type="spellStart"/>
+      <w:r>
+        <w:t>Tourleitern</w:t>
+      </w:r>
+      <w:proofErr w:type="spellEnd"/>
+      <w:r>
+        <w:t xml:space="preserve"> folgen ein Komma und der zweite Name. Mehr als zwei </w:t>
+      </w:r>
+      <w:proofErr w:type="spellStart"/>
+      <w:r>
+        <w:t>Tourleiter</w:t>
+      </w:r>
+      <w:proofErr w:type="spellEnd"/>
+      <w:r>
+        <w:t xml:space="preserve"> erlaubt das Tourenportal derzeit nicht.</w:t>
       </w:r>
     </w:p>
     <w:p>
@@ -2677,60 +2786,73 @@
       </w:r>
       <w:proofErr w:type="spellStart"/>
       <w:r>
+        <w:t>tourleiterm</w:t>
+      </w:r>
+      <w:proofErr w:type="spellEnd"/>
+      <w:r>
+        <w:t>}</w:t>
+      </w:r>
+    </w:p>
+    <w:p>
+      <w:r>
+        <w:t xml:space="preserve">Produziert die Ausgabe Vorname Nachname (Telefonnummer), sofern die Telefonnummer bekannt ist. Bei zwei </w:t>
+      </w:r>
+      <w:proofErr w:type="spellStart"/>
+      <w:r>
+        <w:t>Tourleitern</w:t>
+      </w:r>
+      <w:proofErr w:type="spellEnd"/>
+      <w:r>
+        <w:t xml:space="preserve"> folgen ein Komma und der zweite Name.</w:t>
+      </w:r>
+    </w:p>
+    <w:p>
+      <w:pPr>
+        <w:pStyle w:val="berschrift2"/>
+      </w:pPr>
+      <w:r>
+        <w:t>${</w:t>
+      </w:r>
+      <w:proofErr w:type="spellStart"/>
+      <w:r>
+        <w:t>betreuer</w:t>
+      </w:r>
+      <w:proofErr w:type="spellEnd"/>
+      <w:r>
+        <w:t>}</w:t>
+      </w:r>
+    </w:p>
+    <w:p>
+      <w:r>
+        <w:t xml:space="preserve">Wie </w:t>
+      </w:r>
+      <w:proofErr w:type="spellStart"/>
+      <w:r>
         <w:t>tourleiter</w:t>
       </w:r>
       <w:proofErr w:type="spellEnd"/>
       <w:r>
-        <w:t>}</w:t>
-      </w:r>
-    </w:p>
-    <w:p>
-      <w:r>
-        <w:t xml:space="preserve">Produziert bei fehlendem </w:t>
-      </w:r>
-      <w:proofErr w:type="spellStart"/>
-      <w:r>
-        <w:t>Tourleite</w:t>
-      </w:r>
-      <w:r>
-        <w:t>r</w:t>
-      </w:r>
-      <w:proofErr w:type="spellEnd"/>
-      <w:r>
-        <w:t xml:space="preserve"> nichts, sonst die Ausgabe </w:t>
-      </w:r>
-      <w:proofErr w:type="spellStart"/>
+        <w:t xml:space="preserve">, nur </w:t>
+      </w:r>
       <w:r>
         <w:rPr>
           <w:b/>
         </w:rPr>
+        <w:t>Betreuer</w:t>
+      </w:r>
+      <w:r>
+        <w:t xml:space="preserve"> anstatt </w:t>
+      </w:r>
+      <w:proofErr w:type="spellStart"/>
+      <w:r>
+        <w:rPr>
+          <w:b/>
+        </w:rPr>
         <w:t>Tourleiter</w:t>
       </w:r>
       <w:proofErr w:type="spellEnd"/>
       <w:r>
-        <w:rPr>
-          <w:b/>
-        </w:rPr>
-        <w:t xml:space="preserve">: </w:t>
-      </w:r>
-      <w:r>
-        <w:t xml:space="preserve">Vorname, Nachname (Telefonnummer), sofern die Telefonnummer bekannt ist. Bei zwei </w:t>
-      </w:r>
-      <w:proofErr w:type="spellStart"/>
-      <w:r>
-        <w:t>Tourleitern</w:t>
-      </w:r>
-      <w:proofErr w:type="spellEnd"/>
-      <w:r>
-        <w:t xml:space="preserve"> folgen ein Komma und der zweite Name. Mehr als zwei </w:t>
-      </w:r>
-      <w:proofErr w:type="spellStart"/>
-      <w:r>
-        <w:t>Tourleiter</w:t>
-      </w:r>
-      <w:proofErr w:type="spellEnd"/>
-      <w:r>
-        <w:t xml:space="preserve"> erlaubt das Tourenportal derzeit nicht.</w:t>
+        <w:t>.</w:t>
       </w:r>
     </w:p>
     <w:p>
@@ -2738,56 +2860,6 @@
         <w:pStyle w:val="berschrift2"/>
       </w:pPr>
       <w:r>
-        <w:t>${</w:t>
-      </w:r>
-      <w:proofErr w:type="spellStart"/>
-      <w:r>
-        <w:t>betreuer</w:t>
-      </w:r>
-      <w:proofErr w:type="spellEnd"/>
-      <w:r>
-        <w:t>}</w:t>
-      </w:r>
-    </w:p>
-    <w:p>
-      <w:r>
-        <w:t xml:space="preserve">Wie </w:t>
-      </w:r>
-      <w:proofErr w:type="spellStart"/>
-      <w:r>
-        <w:t>tourleiter</w:t>
-      </w:r>
-      <w:proofErr w:type="spellEnd"/>
-      <w:r>
-        <w:t xml:space="preserve">, nur </w:t>
-      </w:r>
-      <w:r>
-        <w:rPr>
-          <w:b/>
-        </w:rPr>
-        <w:t>Betreuer</w:t>
-      </w:r>
-      <w:r>
-        <w:t xml:space="preserve"> anstatt </w:t>
-      </w:r>
-      <w:proofErr w:type="spellStart"/>
-      <w:r>
-        <w:rPr>
-          <w:b/>
-        </w:rPr>
-        <w:t>Tourleiter</w:t>
-      </w:r>
-      <w:proofErr w:type="spellEnd"/>
-      <w:r>
-        <w:t>.</w:t>
-      </w:r>
-    </w:p>
-    <w:p>
-      <w:pPr>
-        <w:pStyle w:val="berschrift2"/>
-      </w:pPr>
-      <w:r>
-        <w:lastRenderedPageBreak/>
         <w:t>${</w:t>
       </w:r>
       <w:proofErr w:type="spellStart"/>
@@ -2875,6 +2947,30 @@
       </w:r>
       <w:proofErr w:type="spellStart"/>
       <w:r>
+        <w:t>schwierigkeit</w:t>
+      </w:r>
+      <w:r>
+        <w:t>m</w:t>
+      </w:r>
+      <w:proofErr w:type="spellEnd"/>
+      <w:r>
+        <w:t>}</w:t>
+      </w:r>
+    </w:p>
+    <w:p>
+      <w:r>
+        <w:t>Die Schwierigkeit als eine Folge von 5 schwarzen oder weißen Quadraten. 5x weiß=sehr leicht, 5* schwarz = sehr schwer.</w:t>
+      </w:r>
+    </w:p>
+    <w:p>
+      <w:pPr>
+        <w:pStyle w:val="berschrift2"/>
+      </w:pPr>
+      <w:r>
+        <w:t>${</w:t>
+      </w:r>
+      <w:proofErr w:type="spellStart"/>
+      <w:r>
         <w:t>tourlänge</w:t>
       </w:r>
       <w:proofErr w:type="spellEnd"/>
@@ -2912,6 +3008,48 @@
       </w:r>
       <w:proofErr w:type="spellStart"/>
       <w:r>
+        <w:t>höhenmeter</w:t>
+      </w:r>
+      <w:proofErr w:type="spellEnd"/>
+      <w:r>
+        <w:t>}</w:t>
+      </w:r>
+    </w:p>
+    <w:p>
+      <w:r>
+        <w:t>Gibt die Höhenmeter aus (ohne m danach).</w:t>
+      </w:r>
+    </w:p>
+    <w:p>
+      <w:pPr>
+        <w:pStyle w:val="berschrift2"/>
+      </w:pPr>
+      <w:r>
+        <w:t>${</w:t>
+      </w:r>
+      <w:proofErr w:type="spellStart"/>
+      <w:r>
+        <w:t>character</w:t>
+      </w:r>
+      <w:proofErr w:type="spellEnd"/>
+      <w:r>
+        <w:t>}</w:t>
+      </w:r>
+    </w:p>
+    <w:p>
+      <w:r>
+        <w:t>Gibt die Wegbeschaffenheit (im Frontend „Oberflächenqualität“ genannt) aus.</w:t>
+      </w:r>
+    </w:p>
+    <w:p>
+      <w:pPr>
+        <w:pStyle w:val="berschrift2"/>
+      </w:pPr>
+      <w:r>
+        <w:t>${</w:t>
+      </w:r>
+      <w:proofErr w:type="spellStart"/>
+      <w:r>
         <w:t>abfahrten</w:t>
       </w:r>
       <w:proofErr w:type="spellEnd"/>
@@ -2951,7 +3089,11 @@
         <w:t xml:space="preserve">einem Datum, evtl. einer Zeit, und evtl. einem Ende eingeben. Das Programm </w:t>
       </w:r>
       <w:r>
-        <w:t>macht aus all dem mit gewisser Willkürlichkeit eine Ausgabe</w:t>
+        <w:t xml:space="preserve">macht aus all dem mit gewisser Willkürlichkeit eine </w:t>
+      </w:r>
+      <w:r>
+        <w:lastRenderedPageBreak/>
+        <w:t>Ausgabe</w:t>
       </w:r>
       <w:r>
         <w:t xml:space="preserve"> </w:t>
@@ -2976,6 +3118,35 @@
       </w:r>
       <w:r>
         <w:t>. In künftigen Versionen läßt sich die Ausgabe vielleicht anpassen…</w:t>
+      </w:r>
+    </w:p>
+    <w:p>
+      <w:pPr>
+        <w:pStyle w:val="berschrift2"/>
+      </w:pPr>
+      <w:r>
+        <w:t>${</w:t>
+      </w:r>
+      <w:proofErr w:type="spellStart"/>
+      <w:r>
+        <w:t>abfahrtenm</w:t>
+      </w:r>
+      <w:proofErr w:type="spellEnd"/>
+      <w:r>
+        <w:t>}</w:t>
+      </w:r>
+    </w:p>
+    <w:p>
+      <w:r>
+        <w:t xml:space="preserve">Eine erste solche Anpassung für ein spezielles „Münchner“ </w:t>
+      </w:r>
+      <w:proofErr w:type="spellStart"/>
+      <w:r>
+        <w:t>template</w:t>
+      </w:r>
+      <w:proofErr w:type="spellEnd"/>
+      <w:r>
+        <w:t>.</w:t>
       </w:r>
     </w:p>
     <w:p>
@@ -3077,7 +3248,55 @@
           <w:rPr>
             <w:rStyle w:val="Hyperlink"/>
           </w:rPr>
-          <w:t>https://api-touren-termine.adfc.de/api/eventItems/search?unitKey=152085&amp;beginning=2018-07-01&amp;end=2018-07-31&amp;includeSub=true</w:t>
+          <w:t>https://api-touren-termine.adfc.de/api/eventItems/search?unitKey=152085&amp;beginning=201</w:t>
+        </w:r>
+        <w:r>
+          <w:rPr>
+            <w:rStyle w:val="Hyperlink"/>
+          </w:rPr>
+          <w:t>9</w:t>
+        </w:r>
+        <w:r>
+          <w:rPr>
+            <w:rStyle w:val="Hyperlink"/>
+          </w:rPr>
+          <w:t>-0</w:t>
+        </w:r>
+        <w:r>
+          <w:rPr>
+            <w:rStyle w:val="Hyperlink"/>
+          </w:rPr>
+          <w:t>1</w:t>
+        </w:r>
+        <w:r>
+          <w:rPr>
+            <w:rStyle w:val="Hyperlink"/>
+          </w:rPr>
+          <w:t>-01&amp;end=201</w:t>
+        </w:r>
+        <w:r>
+          <w:rPr>
+            <w:rStyle w:val="Hyperlink"/>
+          </w:rPr>
+          <w:t>9</w:t>
+        </w:r>
+        <w:r>
+          <w:rPr>
+            <w:rStyle w:val="Hyperlink"/>
+          </w:rPr>
+          <w:t>-</w:t>
+        </w:r>
+        <w:r>
+          <w:rPr>
+            <w:rStyle w:val="Hyperlink"/>
+          </w:rPr>
+          <w:t>12</w:t>
+        </w:r>
+        <w:r>
+          <w:rPr>
+            <w:rStyle w:val="Hyperlink"/>
+          </w:rPr>
+          <w:t>-31&amp;includeSub=true</w:t>
         </w:r>
       </w:hyperlink>
       <w:r>
@@ -3128,7 +3347,6 @@
       </w:r>
       <w:proofErr w:type="spellStart"/>
       <w:r>
-        <w:lastRenderedPageBreak/>
         <w:t>Tourleiter</w:t>
       </w:r>
       <w:proofErr w:type="spellEnd"/>

</xml_diff>

<commit_message>
Doku um XML Datei erweitert
</commit_message>
<xml_diff>
--- a/venv/doc/Programmdokumentation.docx
+++ b/venv/doc/Programmdokumentation.docx
@@ -150,7 +150,7 @@
         <w:t>Speichern unter</w:t>
       </w:r>
       <w:r>
-        <w:t xml:space="preserve">, und </w:t>
+        <w:t xml:space="preserve">, </w:t>
       </w:r>
       <w:r>
         <w:rPr>
@@ -159,6 +159,12 @@
         <w:t>Word Template</w:t>
       </w:r>
       <w:r>
+        <w:rPr>
+          <w:i/>
+        </w:rPr>
+        <w:t>, XML Datei öffnen, und XML Datei schließen</w:t>
+      </w:r>
+      <w:r>
         <w:t xml:space="preserve">. Mit </w:t>
       </w:r>
       <w:r>
@@ -187,6 +193,17 @@
       </w:r>
       <w:r>
         <w:t xml:space="preserve"> wird eine Word-Datei spezifiziert, die die Vorlage (das Template) für die zu erstellende Word-Datei enthält.</w:t>
+      </w:r>
+      <w:r>
+        <w:t xml:space="preserve"> Mit XML Datei </w:t>
+      </w:r>
+      <w:proofErr w:type="spellStart"/>
+      <w:r>
+        <w:t>offnen</w:t>
+      </w:r>
+      <w:proofErr w:type="spellEnd"/>
+      <w:r>
+        <w:t>/schließen liest das Programm die Daten aus einer im Backend durch „XML Export“ erzeugten Datei, anstatt sie direkt vom Portal zu lesen.</w:t>
       </w:r>
     </w:p>
     <w:p>
@@ -258,7 +275,13 @@
     </w:p>
     <w:p>
       <w:r>
-        <w:t xml:space="preserve">Wenn das Häkchen gesetzt ist, werden die Daten immer frisch aus dem Tourenportal geholt, und lokal gespeichert. Ist das Häkchen nicht gesetzt, wird erst geschaut, ob eine lokale Datei </w:t>
+        <w:t xml:space="preserve">Wenn das Häkchen gesetzt ist, werden die Daten immer frisch aus dem Tourenportal geholt, </w:t>
+      </w:r>
+      <w:r>
+        <w:t xml:space="preserve">über eine sogenannte HTTP-Schnittstelle, </w:t>
+      </w:r>
+      <w:r>
+        <w:t xml:space="preserve">und lokal gespeichert. Ist das Häkchen nicht gesetzt, wird erst geschaut, ob eine lokale Datei </w:t>
       </w:r>
       <w:r>
         <w:t xml:space="preserve">existiert, und wenn ja, diese gelesen, wenn nein, werden die Daten wieder aus dem Tourenportal geholt und gespeichert. Dazu unten im Absatz </w:t>
@@ -428,6 +451,25 @@
       </w:r>
     </w:p>
     <w:p>
+      <w:r>
+        <w:t xml:space="preserve">Es gibt auch die Möglichkeit, das Dokument in </w:t>
+      </w:r>
+      <w:proofErr w:type="spellStart"/>
+      <w:r>
+        <w:t>Scribus</w:t>
+      </w:r>
+      <w:proofErr w:type="spellEnd"/>
+      <w:r>
+        <w:t xml:space="preserve"> zu erstellen. </w:t>
+      </w:r>
+      <w:r>
+        <w:t xml:space="preserve">Das ist noch eher ein experimentelles Feature. </w:t>
+      </w:r>
+      <w:r>
+        <w:t>Eine Beschreibung davon führt hier zu weit.</w:t>
+      </w:r>
+    </w:p>
+    <w:p>
       <w:pPr>
         <w:pStyle w:val="berschrift2"/>
       </w:pPr>
@@ -562,12 +604,15 @@
         <w:t xml:space="preserve">vom Tourenportal eingelesen, zeitlich aufsteigend sortiert, nach Typ und Fahrradtyp gefiltert und dann </w:t>
       </w:r>
       <w:r>
-        <w:t xml:space="preserve">formatiert werden. Die Ausgabe erfolgt dann in das untere Textfenster, oder in eine Word-Datei. In letzterem Fall wird gleich das Programm gestartet, in dem Word-Programme auf Ihrem Rechner standardmäßig bearbeitet werden. </w:t>
-      </w:r>
-    </w:p>
-    <w:p>
+        <w:t xml:space="preserve">formatiert werden. Die Ausgabe erfolgt dann in das untere Textfenster, oder in eine Word-Datei. In letzterem </w:t>
+      </w:r>
       <w:r>
         <w:lastRenderedPageBreak/>
+        <w:t xml:space="preserve">Fall wird gleich das Programm gestartet, in dem Word-Programme auf Ihrem Rechner standardmäßig bearbeitet werden. </w:t>
+      </w:r>
+    </w:p>
+    <w:p>
+      <w:r>
         <w:t xml:space="preserve">Sie können jetzt die Einstellungen ändern, z.B. das </w:t>
       </w:r>
       <w:r>
@@ -630,10 +675,40 @@
       </w:r>
       <w:proofErr w:type="spellEnd"/>
       <w:r>
-        <w:t xml:space="preserve"> kann man die Datei adfc-rest2.py benutzen, das nach Gliederungsnummern, Start- und Ende-Datum fragt, und dann die Daten in das vorab selektierte Textfeld schreibt. Dieses Feature ist noch ausbaufähig, außerdem werden bisher nur Radtouren, keine Termine unterstützt. </w:t>
+        <w:t xml:space="preserve"> kann man die Datei adfc-rest2.py benutzen, das nach Gliederungsnummern, Start- und Ende-Datum fragt, und dann die Daten in das vorab selektierte Textfeld schreibt. </w:t>
+      </w:r>
+      <w:r>
+        <w:t>Damit</w:t>
+      </w:r>
+      <w:r>
+        <w:t xml:space="preserve"> werden bisher nur Radtouren, keine Termine unterstützt. </w:t>
       </w:r>
       <w:r>
         <w:t>Das Ausgabeformat „Starnberg“ gibt die Daten, wenn auch unformatiert, so aus, wie sie das Skript adfc-rest2.py ausgeben würde.</w:t>
+      </w:r>
+    </w:p>
+    <w:p>
+      <w:r>
+        <w:t xml:space="preserve">Mit dem </w:t>
+      </w:r>
+      <w:proofErr w:type="spellStart"/>
+      <w:r>
+        <w:t>Scribus</w:t>
+      </w:r>
+      <w:proofErr w:type="spellEnd"/>
+      <w:r>
+        <w:t xml:space="preserve">-Skript </w:t>
+      </w:r>
+      <w:r>
+        <w:t xml:space="preserve">scrbHandler.py wird ähnlich wie für Word eine </w:t>
+      </w:r>
+      <w:proofErr w:type="spellStart"/>
+      <w:r>
+        <w:t>template</w:t>
+      </w:r>
+      <w:proofErr w:type="spellEnd"/>
+      <w:r>
+        <w:t>-Datei benutzt.</w:t>
       </w:r>
     </w:p>
     <w:p>
@@ -858,7 +933,11 @@
         <w:t xml:space="preserve">erver. Am besten ist es, wenn sie gezielt nur die Dateien löschen, von denen Sie wissen, </w:t>
       </w:r>
       <w:r>
-        <w:t xml:space="preserve">daß sie im Tourenportal geändert wurden. Wenn z.B. die Tour „Starnberger See Umrundung“ geändert wurde, gehen Sie mit dem Datei-Explorer in das Verzeichnis C:\temp\tpjson, suchen z.B. nach Starnberger oder Umrundung, und löschen die Datei. Löschen Sie ein paar zuviel, macht das auch nichts, sie werden dann </w:t>
+        <w:t xml:space="preserve">daß sie im Tourenportal geändert wurden. Wenn z.B. die Tour „Starnberger See Umrundung“ geändert wurde, gehen Sie mit dem Datei-Explorer in das Verzeichnis C:\temp\tpjson, suchen z.B. nach Starnberger oder Umrundung, </w:t>
+      </w:r>
+      <w:r>
+        <w:lastRenderedPageBreak/>
+        <w:t xml:space="preserve">und löschen die Datei. Löschen Sie ein paar zuviel, macht das auch nichts, sie werden dann </w:t>
       </w:r>
       <w:r>
         <w:t>eben</w:t>
@@ -866,43 +945,121 @@
       <w:r>
         <w:t xml:space="preserve"> neu geholt.</w:t>
       </w:r>
+    </w:p>
+    <w:p>
+      <w:pPr>
+        <w:pStyle w:val="berschrift1"/>
+      </w:pPr>
+      <w:r>
+        <w:rPr>
+          <w:noProof/>
+          <w:lang w:eastAsia="de-DE"/>
+        </w:rPr>
+        <w:drawing>
+          <wp:anchor distT="0" distB="0" distL="114300" distR="114300" simplePos="0" relativeHeight="251658240" behindDoc="0" locked="0" layoutInCell="1" allowOverlap="1">
+            <wp:simplePos x="0" y="0"/>
+            <wp:positionH relativeFrom="column">
+              <wp:posOffset>3615055</wp:posOffset>
+            </wp:positionH>
+            <wp:positionV relativeFrom="paragraph">
+              <wp:posOffset>227330</wp:posOffset>
+            </wp:positionV>
+            <wp:extent cx="1038225" cy="390525"/>
+            <wp:effectExtent l="0" t="0" r="9525" b="9525"/>
+            <wp:wrapSquare wrapText="bothSides"/>
+            <wp:docPr id="2" name="Grafik 2"/>
+            <wp:cNvGraphicFramePr>
+              <a:graphicFrameLocks xmlns:a="http://schemas.openxmlformats.org/drawingml/2006/main" noChangeAspect="1"/>
+            </wp:cNvGraphicFramePr>
+            <a:graphic xmlns:a="http://schemas.openxmlformats.org/drawingml/2006/main">
+              <a:graphicData uri="http://schemas.openxmlformats.org/drawingml/2006/picture">
+                <pic:pic xmlns:pic="http://schemas.openxmlformats.org/drawingml/2006/picture">
+                  <pic:nvPicPr>
+                    <pic:cNvPr id="1" name=""/>
+                    <pic:cNvPicPr/>
+                  </pic:nvPicPr>
+                  <pic:blipFill>
+                    <a:blip r:embed="rId7">
+                      <a:extLst>
+                        <a:ext uri="{28A0092B-C50C-407E-A947-70E740481C1C}">
+                          <a14:useLocalDpi xmlns:a14="http://schemas.microsoft.com/office/drawing/2010/main" val="0"/>
+                        </a:ext>
+                      </a:extLst>
+                    </a:blip>
+                    <a:stretch>
+                      <a:fillRect/>
+                    </a:stretch>
+                  </pic:blipFill>
+                  <pic:spPr>
+                    <a:xfrm>
+                      <a:off x="0" y="0"/>
+                      <a:ext cx="1038225" cy="390525"/>
+                    </a:xfrm>
+                    <a:prstGeom prst="rect">
+                      <a:avLst/>
+                    </a:prstGeom>
+                  </pic:spPr>
+                </pic:pic>
+              </a:graphicData>
+            </a:graphic>
+          </wp:anchor>
+        </w:drawing>
+      </w:r>
+      <w:r>
+        <w:t>Daten aus einer XML-Datei</w:t>
+      </w:r>
+    </w:p>
+    <w:p>
+      <w:r>
+        <w:t xml:space="preserve">Im Tourenportal-Backend gibt es rechts oben den Button </w:t>
+      </w:r>
+    </w:p>
+    <w:p/>
+    <w:p>
+      <w:r>
+        <w:t xml:space="preserve">Damit können Sie erst Touren/Termine nach Ihren Bedürfnissen selektieren, und dann als XML-Datei exportieren. Die Datei erscheint normalerweise unter dem Namen Veranstaltungs-Export (i).xml in Ihrem Downloads-Folder. Mit „Datei/XML Datei öffnen“ können Sie eine solche Datei öffnen und </w:t>
+      </w:r>
+      <w:r>
+        <w:t>als Eingabequelle verwenden. Damit können Sie insbesondere Touren/Termine lesen, die noch im Entwurfsstadium sind. Derzeit gibt das Portal leider über die sonst vom Programm benutzte Schnittstelle keine Entwürfe zurück (versuchen wir zu ändern). Leider fehlen in der XML-Datei noch wichtige Informationen (z.B. Tagestour/Halbtagestour/Feierabendtour, versuchen wir zu ändern), die das Programm dann doch über die HTTP-Schnittstelle lesen muß. Deshalb ist derzeit auch beim Lesen aus einer XML-Datei der Schalter „Aktuelle Daten werden vom Server geholt“ relevant.</w:t>
+      </w:r>
+    </w:p>
+    <w:p>
+      <w:r>
+        <w:t>Touren/Termine, die aus der XML-Datei gelesen werden, und noch im Entwurfsstadium (d.h. nicht veröffentlicht) sind, werden im Titel mit (Entwurf) gekennzeichnet.</w:t>
+      </w:r>
+    </w:p>
+    <w:p>
+      <w:pPr>
+        <w:pStyle w:val="berschrift1"/>
+      </w:pPr>
+      <w:r>
+        <w:t>Die Word-Vorlagendatei</w:t>
+      </w:r>
+    </w:p>
+    <w:p>
+      <w:r>
+        <w:t xml:space="preserve">Einige Vorlagendateien mit den Namen </w:t>
+      </w:r>
+      <w:proofErr w:type="spellStart"/>
+      <w:r>
+        <w:t>template</w:t>
+      </w:r>
+      <w:proofErr w:type="spellEnd"/>
+      <w:r>
+        <w:t>…</w:t>
+      </w:r>
+      <w:proofErr w:type="spellStart"/>
+      <w:r>
+        <w:t>docx</w:t>
+      </w:r>
+      <w:proofErr w:type="spellEnd"/>
+      <w:r>
+        <w:t xml:space="preserve"> sehen Sie im Verzeichnis</w:t>
+      </w:r>
       <w:r>
         <w:br/>
       </w:r>
-    </w:p>
-    <w:p>
-      <w:pPr>
-        <w:pStyle w:val="berschrift1"/>
-      </w:pPr>
-      <w:r>
-        <w:lastRenderedPageBreak/>
-        <w:t>Die Word-Vorlagendatei</w:t>
-      </w:r>
-    </w:p>
-    <w:p>
-      <w:r>
-        <w:t xml:space="preserve">Einige Vorlagendateien mit den Namen </w:t>
-      </w:r>
-      <w:proofErr w:type="spellStart"/>
-      <w:r>
-        <w:t>template</w:t>
-      </w:r>
-      <w:proofErr w:type="spellEnd"/>
-      <w:r>
-        <w:t>…</w:t>
-      </w:r>
-      <w:proofErr w:type="spellStart"/>
-      <w:r>
-        <w:t>docx</w:t>
-      </w:r>
-      <w:proofErr w:type="spellEnd"/>
-      <w:r>
-        <w:t xml:space="preserve"> sehen Sie im Verzeichnis</w:t>
-      </w:r>
-      <w:r>
-        <w:br/>
-      </w:r>
-      <w:hyperlink r:id="rId7" w:history="1">
+      <w:hyperlink r:id="rId8" w:history="1">
         <w:r>
           <w:rPr>
             <w:rStyle w:val="Hyperlink"/>
@@ -1263,6 +1420,7 @@
       </w:r>
       <w:proofErr w:type="spellStart"/>
       <w:r>
+        <w:lastRenderedPageBreak/>
         <w:t>MitUntergliederungen</w:t>
       </w:r>
       <w:proofErr w:type="spellEnd"/>
@@ -1412,25 +1570,273 @@
         <w:pStyle w:val="berschrift2"/>
       </w:pPr>
       <w:r>
+        <w:t>Parameter in der Programm-Oberfläche</w:t>
+      </w:r>
+    </w:p>
+    <w:p>
+      <w:r>
+        <w:t xml:space="preserve">Nach dem Einlesen einer Vorlagendatei entsprechen die Parameter in der Oberfläche denen in der Vorlage, sofern dort gesetzt. Vor Anklicken von </w:t>
+      </w:r>
+      <w:r>
+        <w:rPr>
+          <w:color w:val="C00000"/>
+        </w:rPr>
+        <w:t xml:space="preserve">Start </w:t>
+      </w:r>
+      <w:r>
+        <w:t>lassen sich diese Parameter aber in der Oberfläche noch ändern und beeinflussen dann das Ergebnis. Das betrifft den Link-Typ, die Gliederungen, das „Untergliederungen“-Häkchen, und das Start- und Ende-Datum.</w:t>
+      </w:r>
+      <w:r>
+        <w:t xml:space="preserve"> So können Sie z.B. kurz hintereinander zwei Dateien erzeugen mit gleichem Inhalt, aber die Links mal ins Frontend, mal ins Backend.</w:t>
+      </w:r>
+    </w:p>
+    <w:p>
+      <w:pPr>
+        <w:pStyle w:val="berschrift2"/>
+      </w:pPr>
+      <w:r>
+        <w:t xml:space="preserve">Paragraphen und </w:t>
+      </w:r>
+      <w:proofErr w:type="spellStart"/>
+      <w:r>
+        <w:t>N</w:t>
+      </w:r>
+      <w:r>
+        <w:t>ewlines</w:t>
+      </w:r>
+      <w:proofErr w:type="spellEnd"/>
+    </w:p>
+    <w:p>
+      <w:pPr>
+        <w:rPr>
+          <w:rFonts w:cstheme="minorHAnsi"/>
+        </w:rPr>
+      </w:pPr>
+      <w:r>
+        <w:t>In der Vorl</w:t>
+      </w:r>
+      <w:r>
+        <w:t xml:space="preserve">agendatei sind Paragraphen und </w:t>
+      </w:r>
+      <w:proofErr w:type="spellStart"/>
+      <w:r>
+        <w:t>N</w:t>
+      </w:r>
+      <w:r>
+        <w:t>ewlines</w:t>
+      </w:r>
+      <w:proofErr w:type="spellEnd"/>
+      <w:r>
+        <w:t xml:space="preserve"> </w:t>
+      </w:r>
+      <w:r>
+        <w:t xml:space="preserve">oft </w:t>
+      </w:r>
+      <w:r>
+        <w:t xml:space="preserve">bedeutsam. Öffnen Sie die Datei template.docx und aktivieren Sie die Absatzmarken-Sicht, indem Sie im Reiter </w:t>
+      </w:r>
+      <w:r>
+        <w:rPr>
+          <w:i/>
+        </w:rPr>
+        <w:t>Start</w:t>
+      </w:r>
+      <w:r>
+        <w:t xml:space="preserve"> auf </w:t>
+      </w:r>
+      <w:r>
+        <w:rPr>
+          <w:rFonts w:cstheme="minorHAnsi"/>
+        </w:rPr>
+        <w:t>¶</w:t>
+      </w:r>
+      <w:r>
+        <w:t xml:space="preserve"> klicken.</w:t>
+      </w:r>
+      <w:r>
+        <w:t xml:space="preserve"> Sie sehen Zeilen, die mit </w:t>
+      </w:r>
+      <w:r>
+        <w:rPr>
+          <w:rFonts w:cstheme="minorHAnsi"/>
+        </w:rPr>
+        <w:t xml:space="preserve">¶ oder mit einem Pfeil nach unten und links enden. Erstere werden mit Enter erzeugt, und stehen zwischen Paragraphen, </w:t>
+      </w:r>
+      <w:proofErr w:type="spellStart"/>
+      <w:r>
+        <w:rPr>
+          <w:rFonts w:cstheme="minorHAnsi"/>
+        </w:rPr>
+        <w:t>letzere</w:t>
+      </w:r>
+      <w:proofErr w:type="spellEnd"/>
+      <w:r>
+        <w:rPr>
+          <w:rFonts w:cstheme="minorHAnsi"/>
+        </w:rPr>
+        <w:t xml:space="preserve"> werden mit </w:t>
+      </w:r>
+      <w:proofErr w:type="spellStart"/>
+      <w:r>
+        <w:rPr>
+          <w:rFonts w:cstheme="minorHAnsi"/>
+        </w:rPr>
+        <w:t>Shift</w:t>
+      </w:r>
+      <w:proofErr w:type="spellEnd"/>
+      <w:r>
+        <w:rPr>
+          <w:rFonts w:cstheme="minorHAnsi"/>
+        </w:rPr>
+        <w:t>-Enter erzeugt, und bedeuten einfach „neue Zeile“.</w:t>
+      </w:r>
+      <w:r>
+        <w:rPr>
+          <w:rFonts w:cstheme="minorHAnsi"/>
+        </w:rPr>
+        <w:t xml:space="preserve"> Eine Zeile mit /</w:t>
+      </w:r>
+      <w:proofErr w:type="spellStart"/>
+      <w:r>
+        <w:rPr>
+          <w:rFonts w:cstheme="minorHAnsi"/>
+        </w:rPr>
+        <w:t>template</w:t>
+      </w:r>
+      <w:proofErr w:type="spellEnd"/>
+      <w:r>
+        <w:rPr>
+          <w:rFonts w:cstheme="minorHAnsi"/>
+        </w:rPr>
+        <w:t xml:space="preserve"> muß immer am Anfang, eine Zeile mit /</w:t>
+      </w:r>
+      <w:proofErr w:type="spellStart"/>
+      <w:r>
+        <w:rPr>
+          <w:rFonts w:cstheme="minorHAnsi"/>
+        </w:rPr>
+        <w:t>endtemplate</w:t>
+      </w:r>
+      <w:proofErr w:type="spellEnd"/>
+      <w:r>
+        <w:rPr>
+          <w:rFonts w:cstheme="minorHAnsi"/>
+        </w:rPr>
+        <w:t xml:space="preserve"> am Ende eines Paragraphen stehen. Der Parameter ${</w:t>
+      </w:r>
+      <w:proofErr w:type="spellStart"/>
+      <w:r>
+        <w:rPr>
+          <w:rFonts w:cstheme="minorHAnsi"/>
+        </w:rPr>
+        <w:t>beschreibung</w:t>
+      </w:r>
+      <w:proofErr w:type="spellEnd"/>
+      <w:r>
+        <w:rPr>
+          <w:rFonts w:cstheme="minorHAnsi"/>
+        </w:rPr>
+        <w:t xml:space="preserve">} (Erklärung später, produziert die Event-Beschreibung) muß in einem eigenen Paragraphen stehen.  </w:t>
+      </w:r>
+      <w:r>
+        <w:rPr>
+          <w:rFonts w:cstheme="minorHAnsi"/>
+        </w:rPr>
+        <w:t>Der Zeilenabstand im Absatzformat und andere Einstellungen werden auch in die Ausgabe übernommen.</w:t>
+      </w:r>
+    </w:p>
+    <w:p>
+      <w:pPr>
+        <w:pStyle w:val="berschrift2"/>
+      </w:pPr>
+      <w:r>
+        <w:t>Symbolzeichen</w:t>
+      </w:r>
+    </w:p>
+    <w:p>
+      <w:r>
+        <w:t>Diese werden nur dann in die Ausgabe übernommen, wenn sie über das Keyboard eingegeben wurden, nicht aber, wenn sie über ein Symbol-Eingabe-Fenster mit dem Button „Einfügen“ erzeugt wurden.</w:t>
+      </w:r>
+    </w:p>
+    <w:p>
+      <w:pPr>
+        <w:pStyle w:val="berschrift2"/>
+      </w:pPr>
+      <w:r>
+        <w:t>Der Kommentar</w:t>
+      </w:r>
+    </w:p>
+    <w:p>
+      <w:r>
+        <w:t xml:space="preserve">Am Anfang </w:t>
+      </w:r>
+      <w:r>
+        <w:t>kann ein Kommentar stehen. Paragraphen, die mit dem Wort Kommentar beginnen, sowie Listen und eingerückte Paragraphen werden ignoriert. Der Text bis zur Zeile mit mindestens 5 Minus-Zeichen wird im resultieren</w:t>
+      </w:r>
+      <w:r>
+        <w:t>den</w:t>
+      </w:r>
+      <w:r>
+        <w:t xml:space="preserve"> Dokument gelöscht.</w:t>
+      </w:r>
+    </w:p>
+    <w:p>
+      <w:pPr>
+        <w:pStyle w:val="berschrift2"/>
+      </w:pPr>
+      <w:proofErr w:type="spellStart"/>
+      <w:r>
         <w:lastRenderedPageBreak/>
-        <w:t>Parameter in der Programm-Oberfläche</w:t>
-      </w:r>
-    </w:p>
-    <w:p>
-      <w:r>
-        <w:t xml:space="preserve">Nach dem Einlesen einer Vorlagendatei entsprechen die Parameter in der Oberfläche denen in der Vorlage, sofern dort gesetzt. Vor Anklicken von </w:t>
-      </w:r>
-      <w:r>
-        <w:rPr>
-          <w:color w:val="C00000"/>
-        </w:rPr>
-        <w:t xml:space="preserve">Start </w:t>
-      </w:r>
-      <w:r>
-        <w:t>lassen sich diese Parameter aber in der Oberfläche noch ändern und beeinflussen dann das Ergebnis. Das betrifft den Link-Typ, die Gliederungen, das „Untergliederungen“-Häkchen, und das Start- und Ende-Datum.</w:t>
-      </w:r>
-      <w:r>
-        <w:t xml:space="preserve"> So können Sie z.B. kurz hintereinander zwei Dateien erzeugen mit gleichem Inhalt, aber die Links mal ins Frontend, mal ins Backend.</w:t>
+        <w:t>Linktyp</w:t>
+      </w:r>
+      <w:proofErr w:type="spellEnd"/>
+    </w:p>
+    <w:p>
+      <w:r>
+        <w:t xml:space="preserve">Analog zur Programm-Oberfläche. Voreingestellt ist </w:t>
+      </w:r>
+      <w:r>
+        <w:rPr>
+          <w:i/>
+        </w:rPr>
+        <w:t>Frontend</w:t>
+      </w:r>
+      <w:r>
+        <w:t xml:space="preserve">. Wenn Sie keine Links wollen, geben Sie </w:t>
+      </w:r>
+      <w:proofErr w:type="spellStart"/>
+      <w:r>
+        <w:rPr>
+          <w:i/>
+        </w:rPr>
+        <w:t>Linktyp</w:t>
+      </w:r>
+      <w:proofErr w:type="spellEnd"/>
+      <w:r>
+        <w:rPr>
+          <w:i/>
+        </w:rPr>
+        <w:t xml:space="preserve">: </w:t>
+      </w:r>
+      <w:r>
+        <w:rPr>
+          <w:i/>
+        </w:rPr>
+        <w:t>Keine</w:t>
+      </w:r>
+      <w:r>
+        <w:t xml:space="preserve"> an.</w:t>
+      </w:r>
+      <w:r>
+        <w:t xml:space="preserve"> Der Zwischenraum nach </w:t>
+      </w:r>
+      <w:proofErr w:type="gramStart"/>
+      <w:r>
+        <w:t>dem :</w:t>
+      </w:r>
+      <w:proofErr w:type="gramEnd"/>
+      <w:r>
+        <w:t xml:space="preserve"> ist wichtig.</w:t>
       </w:r>
     </w:p>
     <w:p>
@@ -1438,154 +1844,57 @@
         <w:pStyle w:val="berschrift2"/>
       </w:pPr>
       <w:r>
-        <w:t xml:space="preserve">Paragraphen und </w:t>
-      </w:r>
-      <w:proofErr w:type="spellStart"/>
-      <w:r>
-        <w:t>N</w:t>
-      </w:r>
-      <w:r>
-        <w:t>ewlines</w:t>
-      </w:r>
-      <w:proofErr w:type="spellEnd"/>
-    </w:p>
-    <w:p>
-      <w:pPr>
-        <w:rPr>
-          <w:rFonts w:cstheme="minorHAnsi"/>
-        </w:rPr>
-      </w:pPr>
-      <w:r>
-        <w:t>In der Vorl</w:t>
-      </w:r>
-      <w:r>
-        <w:t xml:space="preserve">agendatei sind Paragraphen und </w:t>
-      </w:r>
-      <w:proofErr w:type="spellStart"/>
-      <w:r>
-        <w:t>N</w:t>
-      </w:r>
-      <w:r>
-        <w:t>ewlines</w:t>
-      </w:r>
-      <w:proofErr w:type="spellEnd"/>
-      <w:r>
-        <w:t xml:space="preserve"> </w:t>
-      </w:r>
-      <w:r>
-        <w:t xml:space="preserve">oft </w:t>
-      </w:r>
-      <w:r>
-        <w:t xml:space="preserve">bedeutsam. Öffnen Sie die Datei template.docx und aktivieren Sie die Absatzmarken-Sicht, indem Sie im Reiter </w:t>
-      </w:r>
-      <w:r>
-        <w:rPr>
-          <w:i/>
-        </w:rPr>
-        <w:t>Start</w:t>
-      </w:r>
-      <w:r>
-        <w:t xml:space="preserve"> auf </w:t>
-      </w:r>
-      <w:r>
-        <w:rPr>
-          <w:rFonts w:cstheme="minorHAnsi"/>
-        </w:rPr>
-        <w:t>¶</w:t>
-      </w:r>
-      <w:r>
-        <w:t xml:space="preserve"> klicken.</w:t>
-      </w:r>
-      <w:r>
-        <w:t xml:space="preserve"> Sie sehen Zeilen, die mit </w:t>
-      </w:r>
-      <w:r>
-        <w:rPr>
-          <w:rFonts w:cstheme="minorHAnsi"/>
-        </w:rPr>
-        <w:t xml:space="preserve">¶ oder mit einem Pfeil nach unten und links enden. Erstere werden mit Enter erzeugt, und stehen zwischen Paragraphen, </w:t>
-      </w:r>
-      <w:proofErr w:type="spellStart"/>
-      <w:r>
-        <w:rPr>
-          <w:rFonts w:cstheme="minorHAnsi"/>
-        </w:rPr>
-        <w:t>letzere</w:t>
-      </w:r>
-      <w:proofErr w:type="spellEnd"/>
-      <w:r>
-        <w:rPr>
-          <w:rFonts w:cstheme="minorHAnsi"/>
-        </w:rPr>
-        <w:t xml:space="preserve"> werden mit </w:t>
-      </w:r>
-      <w:proofErr w:type="spellStart"/>
-      <w:r>
-        <w:rPr>
-          <w:rFonts w:cstheme="minorHAnsi"/>
-        </w:rPr>
-        <w:t>Shift</w:t>
-      </w:r>
-      <w:proofErr w:type="spellEnd"/>
-      <w:r>
-        <w:rPr>
-          <w:rFonts w:cstheme="minorHAnsi"/>
-        </w:rPr>
-        <w:t>-Enter erzeugt, und bedeuten einfach „neue Zeile“.</w:t>
-      </w:r>
-      <w:r>
-        <w:rPr>
-          <w:rFonts w:cstheme="minorHAnsi"/>
-        </w:rPr>
-        <w:t xml:space="preserve"> Eine Zeile mit /</w:t>
-      </w:r>
-      <w:proofErr w:type="spellStart"/>
-      <w:r>
-        <w:rPr>
-          <w:rFonts w:cstheme="minorHAnsi"/>
-        </w:rPr>
-        <w:t>template</w:t>
-      </w:r>
-      <w:proofErr w:type="spellEnd"/>
-      <w:r>
-        <w:rPr>
-          <w:rFonts w:cstheme="minorHAnsi"/>
-        </w:rPr>
-        <w:t xml:space="preserve"> muß immer am Anfang, eine Zeile mit /</w:t>
-      </w:r>
-      <w:proofErr w:type="spellStart"/>
-      <w:r>
-        <w:rPr>
-          <w:rFonts w:cstheme="minorHAnsi"/>
-        </w:rPr>
-        <w:t>endtemplate</w:t>
-      </w:r>
-      <w:proofErr w:type="spellEnd"/>
-      <w:r>
-        <w:rPr>
-          <w:rFonts w:cstheme="minorHAnsi"/>
-        </w:rPr>
-        <w:t xml:space="preserve"> am Ende eines Paragraphen stehen. Der Parameter ${</w:t>
-      </w:r>
-      <w:proofErr w:type="spellStart"/>
-      <w:r>
-        <w:rPr>
-          <w:rFonts w:cstheme="minorHAnsi"/>
-        </w:rPr>
-        <w:t>beschreibung</w:t>
-      </w:r>
-      <w:proofErr w:type="spellEnd"/>
-      <w:r>
-        <w:rPr>
-          <w:rFonts w:cstheme="minorHAnsi"/>
-        </w:rPr>
-        <w:t xml:space="preserve">} (Erklärung später, produziert die Event-Beschreibung) muß in einem eigenen Paragraphen stehen.  </w:t>
-      </w:r>
-      <w:r>
-        <w:rPr>
-          <w:rFonts w:cstheme="minorHAnsi"/>
-        </w:rPr>
-        <w:t>Der Zeilenabstand im Absatzformat und andere Einstellungen werden auch in die Ausgabe übernommen.</w:t>
+        <w:t>Ausgabedatei</w:t>
+      </w:r>
+    </w:p>
+    <w:p>
+      <w:r>
+        <w:t>Hier können Sie eine Ausgabedatei angeben. Sie sollte sinnvollerweise auf .</w:t>
+      </w:r>
+      <w:proofErr w:type="spellStart"/>
+      <w:r>
+        <w:t>docx</w:t>
+      </w:r>
+      <w:proofErr w:type="spellEnd"/>
+      <w:r>
+        <w:t xml:space="preserve"> enden. Geben Sie keine Datei an, wird die Ausgabedatei in das gleiche Verzeichnis geschrieben, in dem die Vorlagendatei steht. Der Name der Ausgabedatei ist dann </w:t>
+      </w:r>
+      <w:proofErr w:type="spellStart"/>
+      <w:r>
+        <w:t>ADFC_gliederung</w:t>
+      </w:r>
+      <w:proofErr w:type="spellEnd"/>
+      <w:r>
+        <w:t>_[I_]start-end_[</w:t>
+      </w:r>
+      <w:proofErr w:type="spellStart"/>
+      <w:r>
+        <w:t>f|b</w:t>
+      </w:r>
+      <w:proofErr w:type="spellEnd"/>
+      <w:r>
+        <w:t>].</w:t>
+      </w:r>
+      <w:proofErr w:type="spellStart"/>
+      <w:r>
+        <w:t>docx</w:t>
+      </w:r>
+      <w:proofErr w:type="spellEnd"/>
+      <w:r>
+        <w:t>. I_ wenn Untergliederungen einbezogen sind, und f oder b je nach Links ins Front- oder Backend.</w:t>
+      </w:r>
+    </w:p>
+    <w:p>
+      <w:r>
+        <w:t xml:space="preserve">Der Zwischenraum nach </w:t>
+      </w:r>
+      <w:proofErr w:type="gramStart"/>
+      <w:r>
+        <w:t>dem :</w:t>
+      </w:r>
+      <w:proofErr w:type="gramEnd"/>
+      <w:r>
+        <w:t xml:space="preserve"> ist wichtig. </w:t>
       </w:r>
     </w:p>
     <w:p>
@@ -1593,218 +1902,65 @@
         <w:pStyle w:val="berschrift2"/>
       </w:pPr>
       <w:r>
-        <w:t>Symbolzeichen</w:t>
-      </w:r>
-    </w:p>
-    <w:p>
-      <w:r>
-        <w:t>Diese werden nur dann in die Ausgabe übernommen, wenn sie über das Keyboard eingegeben wurden, nicht aber, wenn sie über ein Symbol-Eingabe-Fenster mit dem Button „Einfügen“ erzeugt wurden.</w:t>
-      </w:r>
-      <w:bookmarkStart w:id="0" w:name="_GoBack"/>
-      <w:bookmarkEnd w:id="0"/>
+        <w:t>Selektion</w:t>
+      </w:r>
+    </w:p>
+    <w:p>
+      <w:r>
+        <w:t xml:space="preserve">Die Unterparameter müssen mit Zwischenraum oder Tabulator eingerückt sein. Der Zwischenraum nach </w:t>
+      </w:r>
+      <w:proofErr w:type="gramStart"/>
+      <w:r>
+        <w:t>dem :</w:t>
+      </w:r>
+      <w:proofErr w:type="gramEnd"/>
+      <w:r>
+        <w:t xml:space="preserve"> ist wichtig.</w:t>
+      </w:r>
+    </w:p>
+    <w:p>
+      <w:r>
+        <w:t>Für alle Selektionen gilt: bei den Namen der Parameter wie auch bei den Werten sind Groß- und Kleinschreibung egal (</w:t>
+      </w:r>
+      <w:proofErr w:type="spellStart"/>
+      <w:r>
+        <w:t>case-insensitive</w:t>
+      </w:r>
+      <w:proofErr w:type="spellEnd"/>
+      <w:r>
+        <w:t>).</w:t>
+      </w:r>
     </w:p>
     <w:p>
       <w:pPr>
         <w:pStyle w:val="berschrift2"/>
       </w:pPr>
       <w:r>
-        <w:t>Der Kommentar</w:t>
-      </w:r>
-    </w:p>
-    <w:p>
-      <w:r>
-        <w:t xml:space="preserve">Am Anfang </w:t>
-      </w:r>
-      <w:r>
-        <w:t>kann ein Kommentar stehen. Paragraphen, die mit dem Wort Kommentar beginnen, sowie Listen und eingerückte Paragraphen werden ignoriert. Der Text bis zur Zeile mit mindestens 5 Minus-Zeichen wird im resultieren</w:t>
-      </w:r>
-      <w:r>
-        <w:t>den</w:t>
-      </w:r>
-      <w:r>
-        <w:t xml:space="preserve"> Dokument gelöscht.</w:t>
-      </w:r>
-    </w:p>
-    <w:p>
-      <w:pPr>
-        <w:pStyle w:val="berschrift2"/>
-      </w:pPr>
-      <w:proofErr w:type="spellStart"/>
-      <w:r>
-        <w:t>Linktyp</w:t>
-      </w:r>
-      <w:proofErr w:type="spellEnd"/>
-    </w:p>
-    <w:p>
-      <w:r>
-        <w:t xml:space="preserve">Analog zur Programm-Oberfläche. Voreingestellt ist </w:t>
-      </w:r>
-      <w:r>
-        <w:rPr>
-          <w:i/>
-        </w:rPr>
-        <w:t>Frontend</w:t>
-      </w:r>
-      <w:r>
-        <w:t xml:space="preserve">. Wenn Sie keine Links wollen, geben Sie </w:t>
-      </w:r>
-      <w:proofErr w:type="spellStart"/>
-      <w:r>
-        <w:rPr>
-          <w:i/>
-        </w:rPr>
-        <w:t>Linktyp</w:t>
-      </w:r>
-      <w:proofErr w:type="spellEnd"/>
-      <w:r>
-        <w:rPr>
-          <w:i/>
-        </w:rPr>
-        <w:t xml:space="preserve">: </w:t>
-      </w:r>
-      <w:r>
-        <w:rPr>
-          <w:i/>
-        </w:rPr>
-        <w:t>Keine</w:t>
-      </w:r>
-      <w:r>
-        <w:t xml:space="preserve"> an.</w:t>
-      </w:r>
-      <w:r>
-        <w:t xml:space="preserve"> Der Zwischenraum nach </w:t>
+        <w:t>Terminselektion, Tourenselektion</w:t>
+      </w:r>
+    </w:p>
+    <w:p>
+      <w:r>
+        <w:t xml:space="preserve">Wie bei Selektion. Eine neue Selektion beginnt mit </w:t>
+      </w:r>
+      <w:r>
+        <w:rPr>
+          <w:i/>
+        </w:rPr>
+        <w:t>Name</w:t>
       </w:r>
       <w:proofErr w:type="gramStart"/>
       <w:r>
-        <w:t>dem :</w:t>
+        <w:rPr>
+          <w:i/>
+        </w:rPr>
+        <w:t>:</w:t>
+      </w:r>
+      <w:r>
+        <w:t xml:space="preserve"> .</w:t>
       </w:r>
       <w:proofErr w:type="gramEnd"/>
       <w:r>
-        <w:t xml:space="preserve"> ist wichtig.</w:t>
-      </w:r>
-    </w:p>
-    <w:p>
-      <w:pPr>
-        <w:pStyle w:val="berschrift2"/>
-      </w:pPr>
-      <w:r>
-        <w:t>Ausgabedatei</w:t>
-      </w:r>
-    </w:p>
-    <w:p>
-      <w:r>
-        <w:t>Hier können Sie eine Ausgabedatei angeben. Sie sollte sinnvollerweise auf .</w:t>
-      </w:r>
-      <w:proofErr w:type="spellStart"/>
-      <w:r>
-        <w:t>docx</w:t>
-      </w:r>
-      <w:proofErr w:type="spellEnd"/>
-      <w:r>
-        <w:t xml:space="preserve"> enden. Geben Sie keine Datei an, wird die Ausgabedatei in das gleiche Verzeichnis geschrieben, in dem die Vorlagendatei steht. Der Name der Ausgabedatei ist dann </w:t>
-      </w:r>
-      <w:proofErr w:type="spellStart"/>
-      <w:r>
-        <w:t>ADFC_gliederung</w:t>
-      </w:r>
-      <w:proofErr w:type="spellEnd"/>
-      <w:r>
-        <w:t>_[I_]start-end_[</w:t>
-      </w:r>
-      <w:proofErr w:type="spellStart"/>
-      <w:r>
-        <w:t>f|b</w:t>
-      </w:r>
-      <w:proofErr w:type="spellEnd"/>
-      <w:r>
-        <w:t>].</w:t>
-      </w:r>
-      <w:proofErr w:type="spellStart"/>
-      <w:r>
-        <w:t>docx</w:t>
-      </w:r>
-      <w:proofErr w:type="spellEnd"/>
-      <w:r>
-        <w:t>. I_ wenn Untergliederungen einbezogen sind, und f oder b je nach Links ins Front- oder Backend.</w:t>
-      </w:r>
-    </w:p>
-    <w:p>
-      <w:r>
-        <w:t xml:space="preserve">Der Zwischenraum nach </w:t>
-      </w:r>
-      <w:proofErr w:type="gramStart"/>
-      <w:r>
-        <w:t>dem :</w:t>
-      </w:r>
-      <w:proofErr w:type="gramEnd"/>
-      <w:r>
-        <w:t xml:space="preserve"> ist wichtig. </w:t>
-      </w:r>
-    </w:p>
-    <w:p>
-      <w:pPr>
-        <w:pStyle w:val="berschrift2"/>
-      </w:pPr>
-      <w:r>
-        <w:t>Selektion</w:t>
-      </w:r>
-    </w:p>
-    <w:p>
-      <w:r>
-        <w:t xml:space="preserve">Die Unterparameter müssen mit Zwischenraum oder Tabulator eingerückt sein. Der Zwischenraum nach </w:t>
-      </w:r>
-      <w:proofErr w:type="gramStart"/>
-      <w:r>
-        <w:t>dem :</w:t>
-      </w:r>
-      <w:proofErr w:type="gramEnd"/>
-      <w:r>
-        <w:t xml:space="preserve"> ist wichtig.</w:t>
-      </w:r>
-    </w:p>
-    <w:p>
-      <w:r>
-        <w:t>Für alle Selektionen gilt: bei den Namen der Parameter wie auch bei den Werten sind Groß- und Kleinschreibung egal (</w:t>
-      </w:r>
-      <w:proofErr w:type="spellStart"/>
-      <w:r>
-        <w:t>case-insensitive</w:t>
-      </w:r>
-      <w:proofErr w:type="spellEnd"/>
-      <w:r>
-        <w:t>).</w:t>
-      </w:r>
-    </w:p>
-    <w:p>
-      <w:pPr>
-        <w:pStyle w:val="berschrift2"/>
-      </w:pPr>
-      <w:r>
-        <w:t>Terminselektion, Tourenselektion</w:t>
-      </w:r>
-    </w:p>
-    <w:p>
-      <w:r>
-        <w:t xml:space="preserve">Wie bei Selektion. Eine neue Selektion beginnt mit </w:t>
-      </w:r>
-      <w:r>
-        <w:rPr>
-          <w:i/>
-        </w:rPr>
-        <w:t>Name</w:t>
-      </w:r>
-      <w:proofErr w:type="gramStart"/>
-      <w:r>
-        <w:rPr>
-          <w:i/>
-        </w:rPr>
-        <w:t>:</w:t>
-      </w:r>
-      <w:r>
-        <w:t xml:space="preserve"> .</w:t>
-      </w:r>
-      <w:proofErr w:type="gramEnd"/>
-      <w:r>
         <w:t xml:space="preserve"> Der Name wird später in den </w:t>
       </w:r>
       <w:proofErr w:type="spellStart"/>
@@ -1816,11 +1972,7 @@
       </w:r>
       <w:proofErr w:type="spellEnd"/>
       <w:r>
-        <w:t xml:space="preserve"> benutzt, um die Selektion zu bestimmen. Der Wert der Parameter kann ein einzelnes Wort sein, oder eine durch Komma getrennte Liste. Bei der Selektion werden die einzelnen Parameter durch UND </w:t>
-      </w:r>
-      <w:r>
-        <w:lastRenderedPageBreak/>
-        <w:t>verknüpft, die Werte in den Listen durch ODER. Eine Selektion</w:t>
+        <w:t xml:space="preserve"> benutzt, um die Selektion zu bestimmen. Der Wert der Parameter kann ein einzelnes Wort sein, oder eine durch Komma getrennte Liste. Bei der Selektion werden die einzelnen Parameter durch UND verknüpft, die Werte in den Listen durch ODER. Eine Selektion</w:t>
       </w:r>
       <w:r>
         <w:br/>
@@ -2074,6 +2226,46 @@
       </w:r>
     </w:p>
     <w:p>
+      <w:pPr>
+        <w:pStyle w:val="Listenabsatz"/>
+        <w:numPr>
+          <w:ilvl w:val="0"/>
+          <w:numId w:val="5"/>
+        </w:numPr>
+      </w:pPr>
+      <w:proofErr w:type="spellStart"/>
+      <w:r>
+        <w:t>IstEntwurf</w:t>
+      </w:r>
+      <w:proofErr w:type="spellEnd"/>
+      <w:r>
+        <w:t>/</w:t>
+      </w:r>
+      <w:proofErr w:type="spellStart"/>
+      <w:r>
+        <w:t>IstNichtEntwurf</w:t>
+      </w:r>
+      <w:proofErr w:type="spellEnd"/>
+    </w:p>
+    <w:p>
+      <w:pPr>
+        <w:pStyle w:val="Listenabsatz"/>
+      </w:pPr>
+      <w:r>
+        <w:t xml:space="preserve">Das Ereignis ist/ist </w:t>
+      </w:r>
+      <w:proofErr w:type="spellStart"/>
+      <w:r>
+        <w:t>nicjt</w:t>
+      </w:r>
+      <w:proofErr w:type="spellEnd"/>
+      <w:r>
+        <w:t xml:space="preserve"> im Entwurfsstadium, d.h. nicht veröffentlicht. Dazu muß die Eingabe aus einer XML-Datei erfolgen, s.o.. </w:t>
+      </w:r>
+      <w:bookmarkStart w:id="0" w:name="_GoBack"/>
+      <w:bookmarkEnd w:id="0"/>
+    </w:p>
+    <w:p>
       <w:r>
         <w:t>Enthält die Selektion nur einen Namen, also keine weiteren Parameter, selektiert sie alle Touren bzw. Termine (</w:t>
       </w:r>
@@ -2086,6 +2278,7 @@
         <w:pStyle w:val="berschrift4"/>
       </w:pPr>
       <w:r>
+        <w:lastRenderedPageBreak/>
         <w:t>Tour/Terminnummer</w:t>
       </w:r>
     </w:p>
@@ -2238,7 +2431,7 @@
       <w:r>
         <w:t xml:space="preserve">()-Klammern bestimmen, in welchem Format das Datum ausgegeben wird. Eine exakte Beschreibung des Formats sehen Sie auf den Seiten </w:t>
       </w:r>
-      <w:hyperlink r:id="rId8" w:history="1">
+      <w:hyperlink r:id="rId9" w:history="1">
         <w:r>
           <w:rPr>
             <w:rStyle w:val="Hyperlink"/>
@@ -2249,7 +2442,7 @@
       <w:r>
         <w:t xml:space="preserve"> oder </w:t>
       </w:r>
-      <w:hyperlink r:id="rId9" w:history="1">
+      <w:hyperlink r:id="rId10" w:history="1">
         <w:r>
           <w:rPr>
             <w:rStyle w:val="Hyperlink"/>
@@ -2499,7 +2692,11 @@
       </w:r>
       <w:proofErr w:type="spellEnd"/>
       <w:r>
-        <w:t xml:space="preserve"> muß am Beginn, /</w:t>
+        <w:t xml:space="preserve"> muß am Beginn, </w:t>
+      </w:r>
+      <w:r>
+        <w:lastRenderedPageBreak/>
+        <w:t>/</w:t>
       </w:r>
       <w:proofErr w:type="spellStart"/>
       <w:r>
@@ -2700,7 +2897,6 @@
         <w:pStyle w:val="berschrift2"/>
       </w:pPr>
       <w:r>
-        <w:lastRenderedPageBreak/>
         <w:t>${kurz}</w:t>
       </w:r>
     </w:p>
@@ -2914,6 +3110,7 @@
         <w:pStyle w:val="berschrift2"/>
       </w:pPr>
       <w:r>
+        <w:lastRenderedPageBreak/>
         <w:t>${</w:t>
       </w:r>
       <w:proofErr w:type="spellStart"/>
@@ -3089,11 +3286,7 @@
         <w:t xml:space="preserve">einem Datum, evtl. einer Zeit, und evtl. einem Ende eingeben. Das Programm </w:t>
       </w:r>
       <w:r>
-        <w:t xml:space="preserve">macht aus all dem mit gewisser Willkürlichkeit eine </w:t>
-      </w:r>
-      <w:r>
-        <w:lastRenderedPageBreak/>
-        <w:t>Ausgabe</w:t>
+        <w:t>macht aus all dem mit gewisser Willkürlichkeit eine Ausgabe</w:t>
       </w:r>
       <w:r>
         <w:t xml:space="preserve"> </w:t>
@@ -3212,7 +3405,10 @@
         <w:pStyle w:val="berschrift1"/>
       </w:pPr>
       <w:r>
-        <w:t>Rest-Calls</w:t>
+        <w:t>HTTP</w:t>
+      </w:r>
+      <w:r>
+        <w:t>-Calls</w:t>
       </w:r>
     </w:p>
     <w:p>
@@ -3225,7 +3421,7 @@
       <w:r>
         <w:tab/>
       </w:r>
-      <w:hyperlink r:id="rId10" w:history="1">
+      <w:hyperlink r:id="rId11" w:history="1">
         <w:r>
           <w:rPr>
             <w:rStyle w:val="Hyperlink"/>
@@ -3243,7 +3439,7 @@
       <w:r>
         <w:tab/>
       </w:r>
-      <w:hyperlink r:id="rId11" w:history="1">
+      <w:hyperlink r:id="rId12" w:history="1">
         <w:r>
           <w:rPr>
             <w:rStyle w:val="Hyperlink"/>
@@ -3315,9 +3511,10 @@
         <w:br/>
       </w:r>
       <w:r>
+        <w:lastRenderedPageBreak/>
         <w:tab/>
       </w:r>
-      <w:hyperlink r:id="rId12" w:history="1">
+      <w:hyperlink r:id="rId13" w:history="1">
         <w:r>
           <w:rPr>
             <w:rStyle w:val="Hyperlink"/>
@@ -3359,7 +3556,7 @@
       <w:r>
         <w:tab/>
       </w:r>
-      <w:hyperlink r:id="rId13" w:history="1">
+      <w:hyperlink r:id="rId14" w:history="1">
         <w:r>
           <w:rPr>
             <w:rStyle w:val="Hyperlink"/>
@@ -3618,7 +3815,7 @@
   <w:abstractNum w:abstractNumId="2" w15:restartNumberingAfterBreak="0">
     <w:nsid w:val="22943510"/>
     <w:multiLevelType w:val="hybridMultilevel"/>
-    <w:tmpl w:val="B9CA210A"/>
+    <w:tmpl w:val="5094A588"/>
     <w:lvl w:ilvl="0" w:tplc="04070001">
       <w:start w:val="1"/>
       <w:numFmt w:val="bullet"/>
@@ -4619,6 +4816,18 @@
       <w:u w:val="single"/>
     </w:rPr>
   </w:style>
+  <w:style w:type="character" w:styleId="BesuchterHyperlink">
+    <w:name w:val="FollowedHyperlink"/>
+    <w:basedOn w:val="Absatz-Standardschriftart"/>
+    <w:uiPriority w:val="99"/>
+    <w:semiHidden/>
+    <w:unhideWhenUsed/>
+    <w:rsid w:val="00860038"/>
+    <w:rPr>
+      <w:color w:val="954F72" w:themeColor="followedHyperlink"/>
+      <w:u w:val="single"/>
+    </w:rPr>
+  </w:style>
 </w:styles>
 </file>
 

</xml_diff>

<commit_message>
Doku um XML Datei erweitert Erste Schritte für die VADB Hamburg
</commit_message>
<xml_diff>
--- a/venv/doc/Programmdokumentation.docx
+++ b/venv/doc/Programmdokumentation.docx
@@ -2252,15 +2252,10 @@
         <w:pStyle w:val="Listenabsatz"/>
       </w:pPr>
       <w:r>
-        <w:t xml:space="preserve">Das Ereignis ist/ist </w:t>
-      </w:r>
-      <w:proofErr w:type="spellStart"/>
-      <w:r>
-        <w:t>nicjt</w:t>
-      </w:r>
-      <w:proofErr w:type="spellEnd"/>
-      <w:r>
-        <w:t xml:space="preserve"> im Entwurfsstadium, d.h. nicht veröffentlicht. Dazu muß die Eingabe aus einer XML-Datei erfolgen, s.o.. </w:t>
+        <w:t>Das Ereignis ist/ist nich</w:t>
+      </w:r>
+      <w:r>
+        <w:t xml:space="preserve">t im Entwurfsstadium, d.h. nicht veröffentlicht. Dazu muß die Eingabe aus einer XML-Datei erfolgen, s.o.. </w:t>
       </w:r>
       <w:bookmarkStart w:id="0" w:name="_GoBack"/>
       <w:bookmarkEnd w:id="0"/>

</xml_diff>